<commit_message>
Update Original Rules CyberHagen.docx
</commit_message>
<xml_diff>
--- a/New Campaign ideas/Cyberpunk/Rules/Original Rules CyberHagen.docx
+++ b/New Campaign ideas/Cyberpunk/Rules/Original Rules CyberHagen.docx
@@ -560,7 +560,13 @@
         <w:rPr>
           <w:lang w:val="en-US"/>
         </w:rPr>
-        <w:t>Flying drones</w:t>
+        <w:t>D</w:t>
+      </w:r>
+      <w:r>
+        <w:rPr>
+          <w:lang w:val="en-US"/>
+        </w:rPr>
+        <w:t>rones</w:t>
       </w:r>
     </w:p>
     <w:p>
@@ -602,9 +608,19 @@
     <w:p>
       <w:pPr>
         <w:rPr>
-          <w:lang w:val="en-US"/>
-        </w:rPr>
-      </w:pPr>
+          <w:i/>
+          <w:iCs/>
+          <w:lang w:val="en-US"/>
+        </w:rPr>
+      </w:pPr>
+      <w:r>
+        <w:rPr>
+          <w:i/>
+          <w:iCs/>
+          <w:lang w:val="en-US"/>
+        </w:rPr>
+        <w:t xml:space="preserve">Maybe this one is more gear based. I.e., finding a controllable drone. </w:t>
+      </w:r>
     </w:p>
     <w:p>
       <w:pPr>
@@ -760,14 +776,12 @@
           <w:lang w:val="en-US"/>
         </w:rPr>
       </w:pPr>
-      <w:proofErr w:type="spellStart"/>
       <w:r>
         <w:rPr>
           <w:lang w:val="en-US"/>
         </w:rPr>
         <w:t>Sandevistan</w:t>
       </w:r>
-      <w:proofErr w:type="spellEnd"/>
       <w:r>
         <w:rPr>
           <w:lang w:val="en-US"/>
@@ -778,30 +792,86 @@
         <w:rPr>
           <w:lang w:val="en-US"/>
         </w:rPr>
-        <w:t xml:space="preserve">Speed </w:t>
-      </w:r>
-      <w:proofErr w:type="spellStart"/>
-      <w:r>
-        <w:rPr>
-          <w:lang w:val="en-US"/>
-        </w:rPr>
-        <w:t>speed</w:t>
-      </w:r>
-      <w:proofErr w:type="spellEnd"/>
-      <w:r>
-        <w:rPr>
-          <w:lang w:val="en-US"/>
-        </w:rPr>
-        <w:t xml:space="preserve"> </w:t>
-      </w:r>
-      <w:proofErr w:type="spellStart"/>
-      <w:r>
-        <w:rPr>
-          <w:lang w:val="en-US"/>
-        </w:rPr>
-        <w:t>speed</w:t>
-      </w:r>
-      <w:proofErr w:type="spellEnd"/>
+        <w:t>Speed speed speed</w:t>
+      </w:r>
+    </w:p>
+    <w:p>
+      <w:pPr>
+        <w:rPr>
+          <w:lang w:val="en-US"/>
+        </w:rPr>
+      </w:pPr>
+      <w:r>
+        <w:rPr>
+          <w:b/>
+          <w:bCs/>
+          <w:lang w:val="en-US"/>
+        </w:rPr>
+        <w:t>Psionic Unlocker</w:t>
+      </w:r>
+      <w:r>
+        <w:rPr>
+          <w:b/>
+          <w:bCs/>
+          <w:lang w:val="en-US"/>
+        </w:rPr>
+        <w:br/>
+      </w:r>
+      <w:r>
+        <w:rPr>
+          <w:lang w:val="en-US"/>
+        </w:rPr>
+        <w:t>Because years of training and meditation is so 2030.</w:t>
+      </w:r>
+      <w:r>
+        <w:rPr>
+          <w:lang w:val="en-US"/>
+        </w:rPr>
+        <w:br/>
+        <w:t>Specializations:</w:t>
+      </w:r>
+    </w:p>
+    <w:p>
+      <w:pPr>
+        <w:pStyle w:val="ListParagraph"/>
+        <w:numPr>
+          <w:ilvl w:val="0"/>
+          <w:numId w:val="1"/>
+        </w:numPr>
+        <w:rPr>
+          <w:lang w:val="en-US"/>
+        </w:rPr>
+      </w:pPr>
+      <w:r>
+        <w:rPr>
+          <w:lang w:val="en-US"/>
+        </w:rPr>
+        <w:t>“Spells?”</w:t>
+      </w:r>
+    </w:p>
+    <w:p>
+      <w:pPr>
+        <w:pStyle w:val="ListParagraph"/>
+        <w:numPr>
+          <w:ilvl w:val="0"/>
+          <w:numId w:val="1"/>
+        </w:numPr>
+        <w:rPr>
+          <w:lang w:val="en-US"/>
+        </w:rPr>
+      </w:pPr>
+      <w:r>
+        <w:rPr>
+          <w:lang w:val="en-US"/>
+        </w:rPr>
+        <w:t>Create your own spells. Unlock different combinations of area, targets, damage types etc.</w:t>
+      </w:r>
+      <w:r>
+        <w:rPr>
+          <w:lang w:val="en-US"/>
+        </w:rPr>
+        <w:t xml:space="preserve"> Components has prices.</w:t>
+      </w:r>
     </w:p>
     <w:p>
       <w:pPr>
@@ -940,19 +1010,11 @@
         </w:rPr>
         <w:t>?</w:t>
       </w:r>
-      <w:proofErr w:type="spellStart"/>
-      <w:r>
-        <w:rPr>
-          <w:lang w:val="en-US"/>
-        </w:rPr>
-        <w:t>Cyberpsychosis</w:t>
-      </w:r>
-      <w:proofErr w:type="spellEnd"/>
-      <w:r>
-        <w:rPr>
-          <w:lang w:val="en-US"/>
-        </w:rPr>
-        <w:t>?</w:t>
+      <w:r>
+        <w:rPr>
+          <w:lang w:val="en-US"/>
+        </w:rPr>
+        <w:t>Cyberpsychosis?</w:t>
       </w:r>
     </w:p>
     <w:p>
@@ -1131,6 +1193,7 @@
         <w:rPr>
           <w:lang w:val="en-US"/>
         </w:rPr>
+        <w:lastRenderedPageBreak/>
         <w:t>Deep scanned them before combat.</w:t>
       </w:r>
     </w:p>
@@ -1198,7 +1261,6 @@
                 <w:bCs/>
                 <w:lang w:val="en-US"/>
               </w:rPr>
-              <w:lastRenderedPageBreak/>
               <w:t>Verb</w:t>
             </w:r>
           </w:p>
@@ -1373,16 +1435,8 @@
               <w:rPr>
                 <w:lang w:val="en-US"/>
               </w:rPr>
-              <w:t xml:space="preserve">The target cannot use that cyberware, loses any permanent effects given by the cyberware. </w:t>
-            </w:r>
-            <w:proofErr w:type="spellStart"/>
-            <w:r>
-              <w:rPr>
-                <w:lang w:val="en-US"/>
-              </w:rPr>
-              <w:t>EoT</w:t>
-            </w:r>
-            <w:proofErr w:type="spellEnd"/>
+              <w:t>The target cannot use that cyberware, loses any permanent effects given by the cyberware. EoT</w:t>
+            </w:r>
             <w:r>
               <w:rPr>
                 <w:lang w:val="en-US"/>
@@ -1747,15 +1801,7 @@
                 <w:bCs/>
                 <w:lang w:val="en-US"/>
               </w:rPr>
-              <w:t>Cyberware (leg)</w:t>
-            </w:r>
-            <w:r>
-              <w:rPr>
-                <w:b/>
-                <w:bCs/>
-                <w:lang w:val="en-US"/>
-              </w:rPr>
-              <w:t xml:space="preserve">, </w:t>
+              <w:t xml:space="preserve">Cyberware (leg), </w:t>
             </w:r>
             <w:r>
               <w:rPr>
@@ -1903,15 +1949,7 @@
                 <w:bCs/>
                 <w:lang w:val="en-US"/>
               </w:rPr>
-              <w:t>Permanent:</w:t>
-            </w:r>
-            <w:r>
-              <w:rPr>
-                <w:b/>
-                <w:bCs/>
-                <w:lang w:val="en-US"/>
-              </w:rPr>
-              <w:t xml:space="preserve"> </w:t>
+              <w:t xml:space="preserve">Permanent: </w:t>
             </w:r>
             <w:r>
               <w:rPr>

</xml_diff>

<commit_message>
Update CyberHagen original rules document
neural port
</commit_message>
<xml_diff>
--- a/New Campaign ideas/Cyberpunk/Rules/Original Rules CyberHagen.docx
+++ b/New Campaign ideas/Cyberpunk/Rules/Original Rules CyberHagen.docx
@@ -459,13 +459,669 @@
         <w:rPr>
           <w:lang w:val="en-US"/>
         </w:rPr>
-        <w:t xml:space="preserve">List of </w:t>
+        <w:t xml:space="preserve">Summary </w:t>
+      </w:r>
+      <w:r>
+        <w:rPr>
+          <w:lang w:val="en-US"/>
+        </w:rPr>
+        <w:t xml:space="preserve">of </w:t>
       </w:r>
       <w:r>
         <w:rPr>
           <w:lang w:val="en-US"/>
         </w:rPr>
         <w:t>neural port cyberware:</w:t>
+      </w:r>
+    </w:p>
+    <w:tbl>
+      <w:tblPr>
+        <w:tblStyle w:val="PlainTable3"/>
+        <w:tblW w:w="0" w:type="auto"/>
+        <w:tblLook w:val="04A0" w:firstRow="1" w:lastRow="0" w:firstColumn="1" w:lastColumn="0" w:noHBand="0" w:noVBand="1"/>
+      </w:tblPr>
+      <w:tblGrid>
+        <w:gridCol w:w="3005"/>
+        <w:gridCol w:w="3005"/>
+        <w:gridCol w:w="3006"/>
+      </w:tblGrid>
+      <w:tr>
+        <w:trPr>
+          <w:cnfStyle w:val="100000000000" w:firstRow="1" w:lastRow="0" w:firstColumn="0" w:lastColumn="0" w:oddVBand="0" w:evenVBand="0" w:oddHBand="0" w:evenHBand="0" w:firstRowFirstColumn="0" w:firstRowLastColumn="0" w:lastRowFirstColumn="0" w:lastRowLastColumn="0"/>
+        </w:trPr>
+        <w:tc>
+          <w:tcPr>
+            <w:cnfStyle w:val="001000000100" w:firstRow="0" w:lastRow="0" w:firstColumn="1" w:lastColumn="0" w:oddVBand="0" w:evenVBand="0" w:oddHBand="0" w:evenHBand="0" w:firstRowFirstColumn="1" w:firstRowLastColumn="0" w:lastRowFirstColumn="0" w:lastRowLastColumn="0"/>
+            <w:tcW w:w="3005" w:type="dxa"/>
+          </w:tcPr>
+          <w:p>
+            <w:pPr>
+              <w:rPr>
+                <w:lang w:val="en-US"/>
+              </w:rPr>
+            </w:pPr>
+            <w:r>
+              <w:rPr>
+                <w:lang w:val="en-US"/>
+              </w:rPr>
+              <w:t>Neural Port cyberware</w:t>
+            </w:r>
+          </w:p>
+        </w:tc>
+        <w:tc>
+          <w:tcPr>
+            <w:tcW w:w="3005" w:type="dxa"/>
+          </w:tcPr>
+          <w:p>
+            <w:pPr>
+              <w:cnfStyle w:val="100000000000" w:firstRow="1" w:lastRow="0" w:firstColumn="0" w:lastColumn="0" w:oddVBand="0" w:evenVBand="0" w:oddHBand="0" w:evenHBand="0" w:firstRowFirstColumn="0" w:firstRowLastColumn="0" w:lastRowFirstColumn="0" w:lastRowLastColumn="0"/>
+              <w:rPr>
+                <w:lang w:val="en-US"/>
+              </w:rPr>
+            </w:pPr>
+            <w:r>
+              <w:rPr>
+                <w:lang w:val="en-US"/>
+              </w:rPr>
+              <w:t>Description</w:t>
+            </w:r>
+          </w:p>
+        </w:tc>
+        <w:tc>
+          <w:tcPr>
+            <w:tcW w:w="3006" w:type="dxa"/>
+          </w:tcPr>
+          <w:p>
+            <w:pPr>
+              <w:cnfStyle w:val="100000000000" w:firstRow="1" w:lastRow="0" w:firstColumn="0" w:lastColumn="0" w:oddVBand="0" w:evenVBand="0" w:oddHBand="0" w:evenHBand="0" w:firstRowFirstColumn="0" w:firstRowLastColumn="0" w:lastRowFirstColumn="0" w:lastRowLastColumn="0"/>
+              <w:rPr>
+                <w:lang w:val="en-US"/>
+              </w:rPr>
+            </w:pPr>
+            <w:r>
+              <w:rPr>
+                <w:lang w:val="en-US"/>
+              </w:rPr>
+              <w:t>Expansion options</w:t>
+            </w:r>
+          </w:p>
+        </w:tc>
+      </w:tr>
+      <w:tr>
+        <w:trPr>
+          <w:cnfStyle w:val="000000100000" w:firstRow="0" w:lastRow="0" w:firstColumn="0" w:lastColumn="0" w:oddVBand="0" w:evenVBand="0" w:oddHBand="1" w:evenHBand="0" w:firstRowFirstColumn="0" w:firstRowLastColumn="0" w:lastRowFirstColumn="0" w:lastRowLastColumn="0"/>
+        </w:trPr>
+        <w:tc>
+          <w:tcPr>
+            <w:cnfStyle w:val="001000000000" w:firstRow="0" w:lastRow="0" w:firstColumn="1" w:lastColumn="0" w:oddVBand="0" w:evenVBand="0" w:oddHBand="0" w:evenHBand="0" w:firstRowFirstColumn="0" w:firstRowLastColumn="0" w:lastRowFirstColumn="0" w:lastRowLastColumn="0"/>
+            <w:tcW w:w="3005" w:type="dxa"/>
+          </w:tcPr>
+          <w:p>
+            <w:pPr>
+              <w:rPr>
+                <w:b w:val="0"/>
+                <w:bCs w:val="0"/>
+                <w:caps w:val="0"/>
+                <w:lang w:val="en-US"/>
+              </w:rPr>
+            </w:pPr>
+            <w:r>
+              <w:rPr>
+                <w:lang w:val="en-US"/>
+              </w:rPr>
+              <w:t>Tech operator</w:t>
+            </w:r>
+          </w:p>
+          <w:p>
+            <w:pPr>
+              <w:rPr>
+                <w:b w:val="0"/>
+                <w:bCs w:val="0"/>
+                <w:i/>
+                <w:iCs/>
+                <w:lang w:val="en-US"/>
+              </w:rPr>
+            </w:pPr>
+            <w:r>
+              <w:rPr>
+                <w:b w:val="0"/>
+                <w:bCs w:val="0"/>
+                <w:i/>
+                <w:iCs/>
+                <w:lang w:val="en-US"/>
+              </w:rPr>
+              <w:t xml:space="preserve">Companion </w:t>
+            </w:r>
+          </w:p>
+        </w:tc>
+        <w:tc>
+          <w:tcPr>
+            <w:tcW w:w="3005" w:type="dxa"/>
+          </w:tcPr>
+          <w:p>
+            <w:pPr>
+              <w:cnfStyle w:val="000000100000" w:firstRow="0" w:lastRow="0" w:firstColumn="0" w:lastColumn="0" w:oddVBand="0" w:evenVBand="0" w:oddHBand="1" w:evenHBand="0" w:firstRowFirstColumn="0" w:firstRowLastColumn="0" w:lastRowFirstColumn="0" w:lastRowLastColumn="0"/>
+              <w:rPr>
+                <w:lang w:val="en-US"/>
+              </w:rPr>
+            </w:pPr>
+            <w:r>
+              <w:rPr>
+                <w:lang w:val="en-US"/>
+              </w:rPr>
+              <w:t>For those who want their own little (or big) electronic friends</w:t>
+            </w:r>
+            <w:r>
+              <w:rPr>
+                <w:lang w:val="en-US"/>
+              </w:rPr>
+              <w:t xml:space="preserve">. </w:t>
+            </w:r>
+          </w:p>
+        </w:tc>
+        <w:tc>
+          <w:tcPr>
+            <w:tcW w:w="3006" w:type="dxa"/>
+          </w:tcPr>
+          <w:p>
+            <w:pPr>
+              <w:cnfStyle w:val="000000100000" w:firstRow="0" w:lastRow="0" w:firstColumn="0" w:lastColumn="0" w:oddVBand="0" w:evenVBand="0" w:oddHBand="1" w:evenHBand="0" w:firstRowFirstColumn="0" w:firstRowLastColumn="0" w:lastRowFirstColumn="0" w:lastRowLastColumn="0"/>
+              <w:rPr>
+                <w:lang w:val="en-US"/>
+              </w:rPr>
+            </w:pPr>
+            <w:r>
+              <w:rPr>
+                <w:lang w:val="en-US"/>
+              </w:rPr>
+              <w:t>Find new gear, e.g. a new drone or a new gun for your drone.</w:t>
+            </w:r>
+          </w:p>
+        </w:tc>
+      </w:tr>
+      <w:tr>
+        <w:tc>
+          <w:tcPr>
+            <w:cnfStyle w:val="001000000000" w:firstRow="0" w:lastRow="0" w:firstColumn="1" w:lastColumn="0" w:oddVBand="0" w:evenVBand="0" w:oddHBand="0" w:evenHBand="0" w:firstRowFirstColumn="0" w:firstRowLastColumn="0" w:lastRowFirstColumn="0" w:lastRowLastColumn="0"/>
+            <w:tcW w:w="3005" w:type="dxa"/>
+          </w:tcPr>
+          <w:p>
+            <w:pPr>
+              <w:rPr>
+                <w:b w:val="0"/>
+                <w:bCs w:val="0"/>
+                <w:caps w:val="0"/>
+                <w:lang w:val="en-US"/>
+              </w:rPr>
+            </w:pPr>
+            <w:r>
+              <w:rPr>
+                <w:lang w:val="en-US"/>
+              </w:rPr>
+              <w:t>Hacking Deck</w:t>
+            </w:r>
+          </w:p>
+          <w:p>
+            <w:pPr>
+              <w:rPr>
+                <w:b w:val="0"/>
+                <w:bCs w:val="0"/>
+                <w:i/>
+                <w:iCs/>
+                <w:lang w:val="en-US"/>
+              </w:rPr>
+            </w:pPr>
+            <w:r>
+              <w:rPr>
+                <w:b w:val="0"/>
+                <w:bCs w:val="0"/>
+                <w:i/>
+                <w:iCs/>
+                <w:lang w:val="en-US"/>
+              </w:rPr>
+              <w:t>Debuff</w:t>
+            </w:r>
+          </w:p>
+        </w:tc>
+        <w:tc>
+          <w:tcPr>
+            <w:tcW w:w="3005" w:type="dxa"/>
+          </w:tcPr>
+          <w:p>
+            <w:pPr>
+              <w:cnfStyle w:val="000000000000" w:firstRow="0" w:lastRow="0" w:firstColumn="0" w:lastColumn="0" w:oddVBand="0" w:evenVBand="0" w:oddHBand="0" w:evenHBand="0" w:firstRowFirstColumn="0" w:firstRowLastColumn="0" w:lastRowFirstColumn="0" w:lastRowLastColumn="0"/>
+              <w:rPr>
+                <w:lang w:val="en-US"/>
+              </w:rPr>
+            </w:pPr>
+            <w:r>
+              <w:rPr>
+                <w:lang w:val="en-US"/>
+              </w:rPr>
+              <w:t>Influence the electronic world around you, and abuse your opponents’ cyberware.</w:t>
+            </w:r>
+          </w:p>
+        </w:tc>
+        <w:tc>
+          <w:tcPr>
+            <w:tcW w:w="3006" w:type="dxa"/>
+          </w:tcPr>
+          <w:p>
+            <w:pPr>
+              <w:cnfStyle w:val="000000000000" w:firstRow="0" w:lastRow="0" w:firstColumn="0" w:lastColumn="0" w:oddVBand="0" w:evenVBand="0" w:oddHBand="0" w:evenHBand="0" w:firstRowFirstColumn="0" w:firstRowLastColumn="0" w:lastRowFirstColumn="0" w:lastRowLastColumn="0"/>
+              <w:rPr>
+                <w:lang w:val="en-US"/>
+              </w:rPr>
+            </w:pPr>
+            <w:r>
+              <w:rPr>
+                <w:lang w:val="en-US"/>
+              </w:rPr>
+              <w:t>Learning new verbs and nouns.</w:t>
+            </w:r>
+          </w:p>
+        </w:tc>
+      </w:tr>
+      <w:tr>
+        <w:trPr>
+          <w:cnfStyle w:val="000000100000" w:firstRow="0" w:lastRow="0" w:firstColumn="0" w:lastColumn="0" w:oddVBand="0" w:evenVBand="0" w:oddHBand="1" w:evenHBand="0" w:firstRowFirstColumn="0" w:firstRowLastColumn="0" w:lastRowFirstColumn="0" w:lastRowLastColumn="0"/>
+        </w:trPr>
+        <w:tc>
+          <w:tcPr>
+            <w:cnfStyle w:val="001000000000" w:firstRow="0" w:lastRow="0" w:firstColumn="1" w:lastColumn="0" w:oddVBand="0" w:evenVBand="0" w:oddHBand="0" w:evenHBand="0" w:firstRowFirstColumn="0" w:firstRowLastColumn="0" w:lastRowFirstColumn="0" w:lastRowLastColumn="0"/>
+            <w:tcW w:w="3005" w:type="dxa"/>
+          </w:tcPr>
+          <w:p>
+            <w:pPr>
+              <w:rPr>
+                <w:b w:val="0"/>
+                <w:bCs w:val="0"/>
+                <w:caps w:val="0"/>
+                <w:lang w:val="en-US"/>
+              </w:rPr>
+            </w:pPr>
+            <w:r>
+              <w:rPr>
+                <w:lang w:val="en-US"/>
+              </w:rPr>
+              <w:t>Adrenaline Maximizer</w:t>
+            </w:r>
+          </w:p>
+          <w:p>
+            <w:pPr>
+              <w:rPr>
+                <w:b w:val="0"/>
+                <w:bCs w:val="0"/>
+                <w:i/>
+                <w:iCs/>
+                <w:lang w:val="en-US"/>
+              </w:rPr>
+            </w:pPr>
+            <w:r>
+              <w:rPr>
+                <w:b w:val="0"/>
+                <w:bCs w:val="0"/>
+                <w:i/>
+                <w:iCs/>
+                <w:lang w:val="en-US"/>
+              </w:rPr>
+              <w:t>frontline</w:t>
+            </w:r>
+          </w:p>
+        </w:tc>
+        <w:tc>
+          <w:tcPr>
+            <w:tcW w:w="3005" w:type="dxa"/>
+          </w:tcPr>
+          <w:p>
+            <w:pPr>
+              <w:cnfStyle w:val="000000100000" w:firstRow="0" w:lastRow="0" w:firstColumn="0" w:lastColumn="0" w:oddVBand="0" w:evenVBand="0" w:oddHBand="1" w:evenHBand="0" w:firstRowFirstColumn="0" w:firstRowLastColumn="0" w:lastRowFirstColumn="0" w:lastRowLastColumn="0"/>
+              <w:rPr>
+                <w:lang w:val="en-US"/>
+              </w:rPr>
+            </w:pPr>
+            <w:r>
+              <w:rPr>
+                <w:lang w:val="en-US"/>
+              </w:rPr>
+              <w:t xml:space="preserve">Overclock your body, push it beyond its natural limits to </w:t>
+            </w:r>
+            <w:r>
+              <w:rPr>
+                <w:lang w:val="en-US"/>
+              </w:rPr>
+              <w:lastRenderedPageBreak/>
+              <w:t>ignore pain and move at lightning speed.</w:t>
+            </w:r>
+          </w:p>
+        </w:tc>
+        <w:tc>
+          <w:tcPr>
+            <w:tcW w:w="3006" w:type="dxa"/>
+          </w:tcPr>
+          <w:p>
+            <w:pPr>
+              <w:cnfStyle w:val="000000100000" w:firstRow="0" w:lastRow="0" w:firstColumn="0" w:lastColumn="0" w:oddVBand="0" w:evenVBand="0" w:oddHBand="1" w:evenHBand="0" w:firstRowFirstColumn="0" w:firstRowLastColumn="0" w:lastRowFirstColumn="0" w:lastRowLastColumn="0"/>
+              <w:rPr>
+                <w:lang w:val="en-US"/>
+              </w:rPr>
+            </w:pPr>
+            <w:r>
+              <w:rPr>
+                <w:lang w:val="en-US"/>
+              </w:rPr>
+              <w:lastRenderedPageBreak/>
+              <w:t xml:space="preserve">Two paths: Berserk (push through pain and raw physical </w:t>
+            </w:r>
+            <w:r>
+              <w:rPr>
+                <w:lang w:val="en-US"/>
+              </w:rPr>
+              <w:lastRenderedPageBreak/>
+              <w:t>might) and Sandevistan (speed speed speed)</w:t>
+            </w:r>
+          </w:p>
+        </w:tc>
+      </w:tr>
+      <w:tr>
+        <w:tc>
+          <w:tcPr>
+            <w:cnfStyle w:val="001000000000" w:firstRow="0" w:lastRow="0" w:firstColumn="1" w:lastColumn="0" w:oddVBand="0" w:evenVBand="0" w:oddHBand="0" w:evenHBand="0" w:firstRowFirstColumn="0" w:firstRowLastColumn="0" w:lastRowFirstColumn="0" w:lastRowLastColumn="0"/>
+            <w:tcW w:w="3005" w:type="dxa"/>
+          </w:tcPr>
+          <w:p>
+            <w:pPr>
+              <w:rPr>
+                <w:b w:val="0"/>
+                <w:bCs w:val="0"/>
+                <w:caps w:val="0"/>
+                <w:lang w:val="en-US"/>
+              </w:rPr>
+            </w:pPr>
+            <w:r>
+              <w:rPr>
+                <w:lang w:val="en-US"/>
+              </w:rPr>
+              <w:lastRenderedPageBreak/>
+              <w:t>Psionic Unlocker</w:t>
+            </w:r>
+          </w:p>
+          <w:p>
+            <w:pPr>
+              <w:rPr>
+                <w:b w:val="0"/>
+                <w:bCs w:val="0"/>
+                <w:i/>
+                <w:iCs/>
+                <w:lang w:val="en-US"/>
+              </w:rPr>
+            </w:pPr>
+            <w:r>
+              <w:rPr>
+                <w:b w:val="0"/>
+                <w:bCs w:val="0"/>
+                <w:i/>
+                <w:iCs/>
+                <w:lang w:val="en-US"/>
+              </w:rPr>
+              <w:t>adaptable spellcaster</w:t>
+            </w:r>
+          </w:p>
+        </w:tc>
+        <w:tc>
+          <w:tcPr>
+            <w:tcW w:w="3005" w:type="dxa"/>
+          </w:tcPr>
+          <w:p>
+            <w:pPr>
+              <w:cnfStyle w:val="000000000000" w:firstRow="0" w:lastRow="0" w:firstColumn="0" w:lastColumn="0" w:oddVBand="0" w:evenVBand="0" w:oddHBand="0" w:evenHBand="0" w:firstRowFirstColumn="0" w:firstRowLastColumn="0" w:lastRowFirstColumn="0" w:lastRowLastColumn="0"/>
+              <w:rPr>
+                <w:lang w:val="en-US"/>
+              </w:rPr>
+            </w:pPr>
+            <w:r>
+              <w:rPr>
+                <w:lang w:val="en-US"/>
+              </w:rPr>
+              <w:t>Because years of training and meditation are so 2050.</w:t>
+            </w:r>
+          </w:p>
+        </w:tc>
+        <w:tc>
+          <w:tcPr>
+            <w:tcW w:w="3006" w:type="dxa"/>
+          </w:tcPr>
+          <w:p>
+            <w:pPr>
+              <w:cnfStyle w:val="000000000000" w:firstRow="0" w:lastRow="0" w:firstColumn="0" w:lastColumn="0" w:oddVBand="0" w:evenVBand="0" w:oddHBand="0" w:evenHBand="0" w:firstRowFirstColumn="0" w:firstRowLastColumn="0" w:lastRowFirstColumn="0" w:lastRowLastColumn="0"/>
+              <w:rPr>
+                <w:lang w:val="en-US"/>
+              </w:rPr>
+            </w:pPr>
+            <w:r>
+              <w:rPr>
+                <w:lang w:val="en-US"/>
+              </w:rPr>
+              <w:t>Create your own spells with different combinations of area, targets, damage type, effect etc. Find new components.</w:t>
+            </w:r>
+          </w:p>
+        </w:tc>
+      </w:tr>
+      <w:tr>
+        <w:trPr>
+          <w:cnfStyle w:val="000000100000" w:firstRow="0" w:lastRow="0" w:firstColumn="0" w:lastColumn="0" w:oddVBand="0" w:evenVBand="0" w:oddHBand="1" w:evenHBand="0" w:firstRowFirstColumn="0" w:firstRowLastColumn="0" w:lastRowFirstColumn="0" w:lastRowLastColumn="0"/>
+        </w:trPr>
+        <w:tc>
+          <w:tcPr>
+            <w:cnfStyle w:val="001000000000" w:firstRow="0" w:lastRow="0" w:firstColumn="1" w:lastColumn="0" w:oddVBand="0" w:evenVBand="0" w:oddHBand="0" w:evenHBand="0" w:firstRowFirstColumn="0" w:firstRowLastColumn="0" w:lastRowFirstColumn="0" w:lastRowLastColumn="0"/>
+            <w:tcW w:w="3005" w:type="dxa"/>
+          </w:tcPr>
+          <w:p>
+            <w:pPr>
+              <w:rPr>
+                <w:b w:val="0"/>
+                <w:bCs w:val="0"/>
+                <w:caps w:val="0"/>
+                <w:lang w:val="en-US"/>
+              </w:rPr>
+            </w:pPr>
+            <w:r>
+              <w:rPr>
+                <w:lang w:val="en-US"/>
+              </w:rPr>
+              <w:t>Librarian</w:t>
+            </w:r>
+          </w:p>
+          <w:p>
+            <w:pPr>
+              <w:rPr>
+                <w:b w:val="0"/>
+                <w:bCs w:val="0"/>
+                <w:i/>
+                <w:iCs/>
+                <w:lang w:val="en-US"/>
+              </w:rPr>
+            </w:pPr>
+            <w:r>
+              <w:rPr>
+                <w:b w:val="0"/>
+                <w:bCs w:val="0"/>
+                <w:i/>
+                <w:iCs/>
+                <w:lang w:val="en-US"/>
+              </w:rPr>
+              <w:t>Skill monkey, buffer, tactician?</w:t>
+            </w:r>
+          </w:p>
+        </w:tc>
+        <w:tc>
+          <w:tcPr>
+            <w:tcW w:w="3005" w:type="dxa"/>
+          </w:tcPr>
+          <w:p>
+            <w:pPr>
+              <w:cnfStyle w:val="000000100000" w:firstRow="0" w:lastRow="0" w:firstColumn="0" w:lastColumn="0" w:oddVBand="0" w:evenVBand="0" w:oddHBand="1" w:evenHBand="0" w:firstRowFirstColumn="0" w:firstRowLastColumn="0" w:lastRowFirstColumn="0" w:lastRowLastColumn="0"/>
+              <w:rPr>
+                <w:lang w:val="en-US"/>
+              </w:rPr>
+            </w:pPr>
+            <w:r>
+              <w:rPr>
+                <w:lang w:val="en-US"/>
+              </w:rPr>
+              <w:t>Slot expert knowledge directly into your brain and harness the power of a personal A.I.</w:t>
+            </w:r>
+          </w:p>
+        </w:tc>
+        <w:tc>
+          <w:tcPr>
+            <w:tcW w:w="3006" w:type="dxa"/>
+          </w:tcPr>
+          <w:p>
+            <w:pPr>
+              <w:cnfStyle w:val="000000100000" w:firstRow="0" w:lastRow="0" w:firstColumn="0" w:lastColumn="0" w:oddVBand="0" w:evenVBand="0" w:oddHBand="1" w:evenHBand="0" w:firstRowFirstColumn="0" w:firstRowLastColumn="0" w:lastRowFirstColumn="0" w:lastRowLastColumn="0"/>
+              <w:rPr>
+                <w:lang w:val="en-US"/>
+              </w:rPr>
+            </w:pPr>
+            <w:r>
+              <w:rPr>
+                <w:lang w:val="en-US"/>
+              </w:rPr>
+              <w:t>Find shards with knowledge. Shard could be a skill, expertise in a skill (Edge), language, and abilities.</w:t>
+            </w:r>
+          </w:p>
+        </w:tc>
+      </w:tr>
+      <w:tr>
+        <w:tc>
+          <w:tcPr>
+            <w:cnfStyle w:val="001000000000" w:firstRow="0" w:lastRow="0" w:firstColumn="1" w:lastColumn="0" w:oddVBand="0" w:evenVBand="0" w:oddHBand="0" w:evenHBand="0" w:firstRowFirstColumn="0" w:firstRowLastColumn="0" w:lastRowFirstColumn="0" w:lastRowLastColumn="0"/>
+            <w:tcW w:w="3005" w:type="dxa"/>
+          </w:tcPr>
+          <w:p>
+            <w:pPr>
+              <w:rPr>
+                <w:b w:val="0"/>
+                <w:bCs w:val="0"/>
+                <w:caps w:val="0"/>
+                <w:lang w:val="en-US"/>
+              </w:rPr>
+            </w:pPr>
+            <w:r>
+              <w:rPr>
+                <w:lang w:val="en-US"/>
+              </w:rPr>
+              <w:t>Weapon Link</w:t>
+            </w:r>
+          </w:p>
+          <w:p>
+            <w:pPr>
+              <w:rPr>
+                <w:b w:val="0"/>
+                <w:bCs w:val="0"/>
+                <w:i/>
+                <w:iCs/>
+                <w:lang w:val="en-US"/>
+              </w:rPr>
+            </w:pPr>
+            <w:r>
+              <w:rPr>
+                <w:b w:val="0"/>
+                <w:bCs w:val="0"/>
+                <w:i/>
+                <w:iCs/>
+                <w:lang w:val="en-US"/>
+              </w:rPr>
+              <w:t xml:space="preserve">Weapon’s expert, Damage </w:t>
+            </w:r>
+          </w:p>
+        </w:tc>
+        <w:tc>
+          <w:tcPr>
+            <w:tcW w:w="3005" w:type="dxa"/>
+          </w:tcPr>
+          <w:p>
+            <w:pPr>
+              <w:cnfStyle w:val="000000000000" w:firstRow="0" w:lastRow="0" w:firstColumn="0" w:lastColumn="0" w:oddVBand="0" w:evenVBand="0" w:oddHBand="0" w:evenHBand="0" w:firstRowFirstColumn="0" w:firstRowLastColumn="0" w:lastRowFirstColumn="0" w:lastRowLastColumn="0"/>
+              <w:rPr>
+                <w:lang w:val="en-US"/>
+              </w:rPr>
+            </w:pPr>
+            <w:r>
+              <w:rPr>
+                <w:lang w:val="en-US"/>
+              </w:rPr>
+              <w:t xml:space="preserve">Let your blade be a natural extension of your arm, and your aim always </w:t>
+            </w:r>
+            <w:r>
+              <w:rPr>
+                <w:lang w:val="en-US"/>
+              </w:rPr>
+              <w:t>finds</w:t>
+            </w:r>
+            <w:r>
+              <w:rPr>
+                <w:lang w:val="en-US"/>
+              </w:rPr>
+              <w:t xml:space="preserve"> its mark</w:t>
+            </w:r>
+            <w:r>
+              <w:rPr>
+                <w:lang w:val="en-US"/>
+              </w:rPr>
+              <w:t>.</w:t>
+            </w:r>
+          </w:p>
+        </w:tc>
+        <w:tc>
+          <w:tcPr>
+            <w:tcW w:w="3006" w:type="dxa"/>
+          </w:tcPr>
+          <w:p>
+            <w:pPr>
+              <w:cnfStyle w:val="000000000000" w:firstRow="0" w:lastRow="0" w:firstColumn="0" w:lastColumn="0" w:oddVBand="0" w:evenVBand="0" w:oddHBand="0" w:evenHBand="0" w:firstRowFirstColumn="0" w:firstRowLastColumn="0" w:lastRowFirstColumn="0" w:lastRowLastColumn="0"/>
+              <w:rPr>
+                <w:lang w:val="en-US"/>
+              </w:rPr>
+            </w:pPr>
+          </w:p>
+        </w:tc>
+      </w:tr>
+    </w:tbl>
+    <w:p>
+      <w:pPr>
+        <w:rPr>
+          <w:lang w:val="en-US"/>
+        </w:rPr>
+      </w:pPr>
+    </w:p>
+    <w:p>
+      <w:pPr>
+        <w:rPr>
+          <w:lang w:val="en-US"/>
+        </w:rPr>
+      </w:pPr>
+    </w:p>
+    <w:p>
+      <w:pPr>
+        <w:rPr>
+          <w:lang w:val="en-US"/>
+        </w:rPr>
+      </w:pPr>
+    </w:p>
+    <w:p>
+      <w:pPr>
+        <w:pStyle w:val="Heading2"/>
+        <w:rPr>
+          <w:lang w:val="en-US"/>
+        </w:rPr>
+      </w:pPr>
+      <w:r>
+        <w:rPr>
+          <w:lang w:val="en-US"/>
+        </w:rPr>
+        <w:t>Neural port abilities</w:t>
       </w:r>
     </w:p>
     <w:p>
@@ -502,29 +1158,298 @@
         </w:rPr>
         <w:br/>
       </w:r>
-      <w:r>
-        <w:rPr>
-          <w:lang w:val="en-US"/>
-        </w:rPr>
-        <w:t>Allows control of drones</w:t>
-      </w:r>
-      <w:r>
-        <w:rPr>
-          <w:lang w:val="en-US"/>
-        </w:rPr>
-        <w:t xml:space="preserve">, </w:t>
-      </w:r>
-      <w:r>
-        <w:rPr>
-          <w:lang w:val="en-US"/>
-        </w:rPr>
-        <w:t>vehicles</w:t>
-      </w:r>
-      <w:r>
-        <w:rPr>
-          <w:lang w:val="en-US"/>
-        </w:rPr>
-        <w:t xml:space="preserve"> and similar tech</w:t>
+    </w:p>
+    <w:p>
+      <w:pPr>
+        <w:rPr>
+          <w:lang w:val="en-US"/>
+        </w:rPr>
+      </w:pPr>
+    </w:p>
+    <w:p>
+      <w:pPr>
+        <w:rPr>
+          <w:lang w:val="en-US"/>
+        </w:rPr>
+      </w:pPr>
+      <w:r>
+        <w:rPr>
+          <w:b/>
+          <w:bCs/>
+          <w:lang w:val="en-US"/>
+        </w:rPr>
+        <w:t>Hacking deck</w:t>
+      </w:r>
+      <w:r>
+        <w:rPr>
+          <w:b/>
+          <w:bCs/>
+          <w:lang w:val="en-US"/>
+        </w:rPr>
+        <w:t>:</w:t>
+      </w:r>
+      <w:r>
+        <w:rPr>
+          <w:b/>
+          <w:bCs/>
+          <w:lang w:val="en-US"/>
+        </w:rPr>
+        <w:br/>
+      </w:r>
+    </w:p>
+    <w:p>
+      <w:pPr>
+        <w:rPr>
+          <w:lang w:val="en-US"/>
+        </w:rPr>
+      </w:pPr>
+      <w:r>
+        <w:rPr>
+          <w:b/>
+          <w:bCs/>
+          <w:lang w:val="en-US"/>
+        </w:rPr>
+        <w:t>Adrenaline</w:t>
+      </w:r>
+      <w:r>
+        <w:rPr>
+          <w:b/>
+          <w:bCs/>
+          <w:lang w:val="en-US"/>
+        </w:rPr>
+        <w:t>:</w:t>
+      </w:r>
+      <w:r>
+        <w:rPr>
+          <w:b/>
+          <w:bCs/>
+          <w:lang w:val="en-US"/>
+        </w:rPr>
+        <w:br/>
+      </w:r>
+      <w:r>
+        <w:rPr>
+          <w:lang w:val="en-US"/>
+        </w:rPr>
+        <w:br/>
+      </w:r>
+    </w:p>
+    <w:p>
+      <w:pPr>
+        <w:rPr>
+          <w:lang w:val="en-US"/>
+        </w:rPr>
+      </w:pPr>
+      <w:r>
+        <w:rPr>
+          <w:b/>
+          <w:bCs/>
+          <w:lang w:val="en-US"/>
+        </w:rPr>
+        <w:t>Psionic Unlocker</w:t>
+      </w:r>
+      <w:r>
+        <w:rPr>
+          <w:b/>
+          <w:bCs/>
+          <w:lang w:val="en-US"/>
+        </w:rPr>
+        <w:br/>
+      </w:r>
+    </w:p>
+    <w:p>
+      <w:pPr>
+        <w:rPr>
+          <w:lang w:val="en-US"/>
+        </w:rPr>
+      </w:pPr>
+      <w:r>
+        <w:rPr>
+          <w:b/>
+          <w:bCs/>
+          <w:lang w:val="en-US"/>
+        </w:rPr>
+        <w:t>Librarian</w:t>
+      </w:r>
+      <w:r>
+        <w:rPr>
+          <w:b/>
+          <w:bCs/>
+          <w:lang w:val="en-US"/>
+        </w:rPr>
+        <w:br/>
+      </w:r>
+      <w:r>
+        <w:rPr>
+          <w:lang w:val="en-US"/>
+        </w:rPr>
+        <w:t>Can focus on combat and out of combat. In combat, things like calculating the optimal action for allies to take (Tactician like), and out of combat things like learning new skills and languages.</w:t>
+      </w:r>
+    </w:p>
+    <w:p>
+      <w:pPr>
+        <w:rPr>
+          <w:lang w:val="en-US"/>
+        </w:rPr>
+      </w:pPr>
+      <w:r>
+        <w:rPr>
+          <w:lang w:val="en-US"/>
+        </w:rPr>
+        <w:t xml:space="preserve">Shards can be swapped, but it probably takes around 15 minutes for the shard to fully activate, so can’t be done mid fight or in stressful situations.  </w:t>
+      </w:r>
+    </w:p>
+    <w:p>
+      <w:pPr>
+        <w:rPr>
+          <w:lang w:val="en-US"/>
+        </w:rPr>
+      </w:pPr>
+      <w:r>
+        <w:rPr>
+          <w:lang w:val="en-US"/>
+        </w:rPr>
+        <w:t>Shard abilities:</w:t>
+      </w:r>
+    </w:p>
+    <w:p>
+      <w:pPr>
+        <w:rPr>
+          <w:lang w:val="en-US"/>
+        </w:rPr>
+      </w:pPr>
+      <w:r>
+        <w:rPr>
+          <w:lang w:val="en-US"/>
+        </w:rPr>
+        <w:drawing>
+          <wp:inline distT="0" distB="0" distL="0" distR="0" wp14:anchorId="5305F60A" wp14:editId="4E5A5902">
+            <wp:extent cx="3752850" cy="1372994"/>
+            <wp:effectExtent l="0" t="0" r="0" b="0"/>
+            <wp:docPr id="1260249395" name="Picture 1" descr="A white background with black text"/>
+            <wp:cNvGraphicFramePr>
+              <a:graphicFrameLocks xmlns:a="http://schemas.openxmlformats.org/drawingml/2006/main" noChangeAspect="1"/>
+            </wp:cNvGraphicFramePr>
+            <a:graphic xmlns:a="http://schemas.openxmlformats.org/drawingml/2006/main">
+              <a:graphicData uri="http://schemas.openxmlformats.org/drawingml/2006/picture">
+                <pic:pic xmlns:pic="http://schemas.openxmlformats.org/drawingml/2006/picture">
+                  <pic:nvPicPr>
+                    <pic:cNvPr id="1260249395" name="Picture 1" descr="A white background with black text"/>
+                    <pic:cNvPicPr/>
+                  </pic:nvPicPr>
+                  <pic:blipFill>
+                    <a:blip r:embed="rId5"/>
+                    <a:stretch>
+                      <a:fillRect/>
+                    </a:stretch>
+                  </pic:blipFill>
+                  <pic:spPr>
+                    <a:xfrm>
+                      <a:off x="0" y="0"/>
+                      <a:ext cx="3759083" cy="1375274"/>
+                    </a:xfrm>
+                    <a:prstGeom prst="rect">
+                      <a:avLst/>
+                    </a:prstGeom>
+                  </pic:spPr>
+                </pic:pic>
+              </a:graphicData>
+            </a:graphic>
+          </wp:inline>
+        </w:drawing>
+      </w:r>
+    </w:p>
+    <w:p>
+      <w:pPr>
+        <w:rPr>
+          <w:lang w:val="en-US"/>
+        </w:rPr>
+      </w:pPr>
+    </w:p>
+    <w:p>
+      <w:pPr>
+        <w:rPr>
+          <w:lang w:val="en-US"/>
+        </w:rPr>
+      </w:pPr>
+      <w:r>
+        <w:rPr>
+          <w:b/>
+          <w:bCs/>
+          <w:lang w:val="en-US"/>
+        </w:rPr>
+        <w:lastRenderedPageBreak/>
+        <w:t xml:space="preserve">Weapon </w:t>
+      </w:r>
+      <w:r>
+        <w:rPr>
+          <w:b/>
+          <w:bCs/>
+          <w:lang w:val="en-US"/>
+        </w:rPr>
+        <w:t>L</w:t>
+      </w:r>
+      <w:r>
+        <w:rPr>
+          <w:b/>
+          <w:bCs/>
+          <w:lang w:val="en-US"/>
+        </w:rPr>
+        <w:t>ink</w:t>
+      </w:r>
+      <w:r>
+        <w:rPr>
+          <w:lang w:val="en-US"/>
+        </w:rPr>
+        <w:br/>
+      </w:r>
+    </w:p>
+    <w:p>
+      <w:pPr>
+        <w:rPr>
+          <w:lang w:val="en-US"/>
+        </w:rPr>
+      </w:pPr>
+    </w:p>
+    <w:p>
+      <w:pPr>
+        <w:rPr>
+          <w:lang w:val="en-US"/>
+        </w:rPr>
+      </w:pPr>
+    </w:p>
+    <w:p>
+      <w:pPr>
+        <w:pStyle w:val="Heading3"/>
+        <w:rPr>
+          <w:lang w:val="en-US"/>
+        </w:rPr>
+      </w:pPr>
+      <w:r>
+        <w:rPr>
+          <w:lang w:val="en-US"/>
+        </w:rPr>
+        <w:t>The cons of cyberware:</w:t>
+      </w:r>
+    </w:p>
+    <w:p>
+      <w:pPr>
+        <w:pStyle w:val="ListParagraph"/>
+        <w:numPr>
+          <w:ilvl w:val="0"/>
+          <w:numId w:val="2"/>
+        </w:numPr>
+        <w:rPr>
+          <w:lang w:val="en-US"/>
+        </w:rPr>
+      </w:pPr>
+      <w:r>
+        <w:rPr>
+          <w:i/>
+          <w:iCs/>
+          <w:lang w:val="en-US"/>
+        </w:rPr>
+        <w:t>You are vulnerable to hacking</w:t>
       </w:r>
       <w:r>
         <w:rPr>
@@ -542,7 +1467,205 @@
         <w:rPr>
           <w:lang w:val="en-US"/>
         </w:rPr>
-        <w:t>Specializations:</w:t>
+        <w:t xml:space="preserve">Enemy hackers can take control of your cyberware, e.g. forcing you to use that slick arm grenade launcher on your friends or cripple your cougar legs. </w:t>
+      </w:r>
+    </w:p>
+    <w:p>
+      <w:pPr>
+        <w:pStyle w:val="ListParagraph"/>
+        <w:numPr>
+          <w:ilvl w:val="0"/>
+          <w:numId w:val="2"/>
+        </w:numPr>
+        <w:rPr>
+          <w:strike/>
+          <w:lang w:val="en-US"/>
+        </w:rPr>
+      </w:pPr>
+      <w:r>
+        <w:rPr>
+          <w:i/>
+          <w:iCs/>
+          <w:strike/>
+          <w:lang w:val="en-US"/>
+        </w:rPr>
+        <w:t>Shit’s expensive</w:t>
+      </w:r>
+      <w:r>
+        <w:rPr>
+          <w:strike/>
+          <w:lang w:val="en-US"/>
+        </w:rPr>
+        <w:t xml:space="preserve">. </w:t>
+      </w:r>
+      <w:r>
+        <w:rPr>
+          <w:strike/>
+          <w:lang w:val="en-US"/>
+        </w:rPr>
+        <w:br/>
+        <w:t>Cyberware costs upkeep to function.</w:t>
+      </w:r>
+    </w:p>
+    <w:p>
+      <w:pPr>
+        <w:pStyle w:val="ListParagraph"/>
+        <w:numPr>
+          <w:ilvl w:val="0"/>
+          <w:numId w:val="2"/>
+        </w:numPr>
+        <w:rPr>
+          <w:lang w:val="en-US"/>
+        </w:rPr>
+      </w:pPr>
+      <w:r>
+        <w:rPr>
+          <w:lang w:val="en-US"/>
+        </w:rPr>
+        <w:t>?</w:t>
+      </w:r>
+      <w:r>
+        <w:rPr>
+          <w:lang w:val="en-US"/>
+        </w:rPr>
+        <w:t>Your sanity suffers</w:t>
+      </w:r>
+      <w:r>
+        <w:rPr>
+          <w:lang w:val="en-US"/>
+        </w:rPr>
+        <w:t>?</w:t>
+      </w:r>
+      <w:r>
+        <w:rPr>
+          <w:lang w:val="en-US"/>
+        </w:rPr>
+        <w:br/>
+      </w:r>
+      <w:r>
+        <w:rPr>
+          <w:lang w:val="en-US"/>
+        </w:rPr>
+        <w:t>?</w:t>
+      </w:r>
+      <w:r>
+        <w:rPr>
+          <w:lang w:val="en-US"/>
+        </w:rPr>
+        <w:t>Cyberpsychosis?</w:t>
+      </w:r>
+    </w:p>
+    <w:p>
+      <w:pPr>
+        <w:rPr>
+          <w:lang w:val="en-US"/>
+        </w:rPr>
+      </w:pPr>
+    </w:p>
+    <w:p>
+      <w:pPr>
+        <w:rPr>
+          <w:lang w:val="en-US"/>
+        </w:rPr>
+      </w:pPr>
+    </w:p>
+    <w:p>
+      <w:pPr>
+        <w:pStyle w:val="Heading2"/>
+        <w:rPr>
+          <w:lang w:val="en-US"/>
+        </w:rPr>
+      </w:pPr>
+      <w:r>
+        <w:rPr>
+          <w:lang w:val="en-US"/>
+        </w:rPr>
+        <w:t>Combat</w:t>
+      </w:r>
+    </w:p>
+    <w:p>
+      <w:pPr>
+        <w:rPr>
+          <w:lang w:val="en-US"/>
+        </w:rPr>
+      </w:pPr>
+      <w:r>
+        <w:rPr>
+          <w:lang w:val="en-US"/>
+        </w:rPr>
+        <w:t xml:space="preserve">Functions very much like Draw Steel. You have a Main Action, </w:t>
+      </w:r>
+      <w:r>
+        <w:rPr>
+          <w:lang w:val="en-US"/>
+        </w:rPr>
+        <w:t xml:space="preserve">Maneuver </w:t>
+      </w:r>
+      <w:r>
+        <w:rPr>
+          <w:lang w:val="en-US"/>
+        </w:rPr>
+        <w:t>and a Move. You roll Power Rolls to use your gear</w:t>
+      </w:r>
+      <w:r>
+        <w:rPr>
+          <w:lang w:val="en-US"/>
+        </w:rPr>
+        <w:t xml:space="preserve"> and cyberware</w:t>
+      </w:r>
+      <w:r>
+        <w:rPr>
+          <w:lang w:val="en-US"/>
+        </w:rPr>
+        <w:t>.</w:t>
+      </w:r>
+    </w:p>
+    <w:p>
+      <w:pPr>
+        <w:rPr>
+          <w:lang w:val="en-US"/>
+        </w:rPr>
+      </w:pPr>
+    </w:p>
+    <w:p>
+      <w:pPr>
+        <w:pStyle w:val="Heading1"/>
+        <w:rPr>
+          <w:lang w:val="en-US"/>
+        </w:rPr>
+      </w:pPr>
+      <w:r>
+        <w:rPr>
+          <w:lang w:val="en-US"/>
+        </w:rPr>
+        <w:t>Hacking</w:t>
+      </w:r>
+    </w:p>
+    <w:p>
+      <w:pPr>
+        <w:pStyle w:val="Heading2"/>
+        <w:rPr>
+          <w:lang w:val="en-US"/>
+        </w:rPr>
+      </w:pPr>
+      <w:r>
+        <w:rPr>
+          <w:lang w:val="en-US"/>
+        </w:rPr>
+        <w:t>Hacking cyberware</w:t>
+      </w:r>
+    </w:p>
+    <w:p>
+      <w:pPr>
+        <w:rPr>
+          <w:lang w:val="en-US"/>
+        </w:rPr>
+      </w:pPr>
+      <w:r>
+        <w:rPr>
+          <w:lang w:val="en-US"/>
+        </w:rPr>
+        <w:t>Generally, you do not know the cyberware a person has, unless you have:</w:t>
       </w:r>
     </w:p>
     <w:p>
@@ -560,13 +1683,19 @@
         <w:rPr>
           <w:lang w:val="en-US"/>
         </w:rPr>
-        <w:t>D</w:t>
-      </w:r>
-      <w:r>
-        <w:rPr>
-          <w:lang w:val="en-US"/>
-        </w:rPr>
-        <w:t>rones</w:t>
+        <w:t>S</w:t>
+      </w:r>
+      <w:r>
+        <w:rPr>
+          <w:lang w:val="en-US"/>
+        </w:rPr>
+        <w:t xml:space="preserve">een them using </w:t>
+      </w:r>
+      <w:r>
+        <w:rPr>
+          <w:lang w:val="en-US"/>
+        </w:rPr>
+        <w:t>that cyberware</w:t>
       </w:r>
     </w:p>
     <w:p>
@@ -584,7 +1713,7 @@
         <w:rPr>
           <w:lang w:val="en-US"/>
         </w:rPr>
-        <w:t>Turrets</w:t>
+        <w:t>Pinged them in combat</w:t>
       </w:r>
     </w:p>
     <w:p>
@@ -602,598 +1731,6 @@
         <w:rPr>
           <w:lang w:val="en-US"/>
         </w:rPr>
-        <w:t>Weaponized Cars</w:t>
-      </w:r>
-    </w:p>
-    <w:p>
-      <w:pPr>
-        <w:rPr>
-          <w:i/>
-          <w:iCs/>
-          <w:lang w:val="en-US"/>
-        </w:rPr>
-      </w:pPr>
-      <w:r>
-        <w:rPr>
-          <w:i/>
-          <w:iCs/>
-          <w:lang w:val="en-US"/>
-        </w:rPr>
-        <w:t xml:space="preserve">Maybe this one is more gear based. I.e., finding a controllable drone. </w:t>
-      </w:r>
-    </w:p>
-    <w:p>
-      <w:pPr>
-        <w:rPr>
-          <w:lang w:val="en-US"/>
-        </w:rPr>
-      </w:pPr>
-    </w:p>
-    <w:p>
-      <w:pPr>
-        <w:rPr>
-          <w:lang w:val="en-US"/>
-        </w:rPr>
-      </w:pPr>
-      <w:r>
-        <w:rPr>
-          <w:b/>
-          <w:bCs/>
-          <w:lang w:val="en-US"/>
-        </w:rPr>
-        <w:t>Hacking deck</w:t>
-      </w:r>
-      <w:r>
-        <w:rPr>
-          <w:b/>
-          <w:bCs/>
-          <w:lang w:val="en-US"/>
-        </w:rPr>
-        <w:t>:</w:t>
-      </w:r>
-      <w:r>
-        <w:rPr>
-          <w:b/>
-          <w:bCs/>
-          <w:lang w:val="en-US"/>
-        </w:rPr>
-        <w:br/>
-      </w:r>
-      <w:r>
-        <w:rPr>
-          <w:lang w:val="en-US"/>
-        </w:rPr>
-        <w:t xml:space="preserve">Influence </w:t>
-      </w:r>
-      <w:r>
-        <w:rPr>
-          <w:lang w:val="en-US"/>
-        </w:rPr>
-        <w:t>the electronic world around you, including cyberware.</w:t>
-      </w:r>
-      <w:r>
-        <w:rPr>
-          <w:lang w:val="en-US"/>
-        </w:rPr>
-        <w:br/>
-        <w:t>Specializations:</w:t>
-      </w:r>
-    </w:p>
-    <w:p>
-      <w:pPr>
-        <w:pStyle w:val="ListParagraph"/>
-        <w:numPr>
-          <w:ilvl w:val="0"/>
-          <w:numId w:val="1"/>
-        </w:numPr>
-        <w:rPr>
-          <w:lang w:val="en-US"/>
-        </w:rPr>
-      </w:pPr>
-      <w:r>
-        <w:rPr>
-          <w:lang w:val="en-US"/>
-        </w:rPr>
-        <w:t>Learning new verbs and nouns</w:t>
-      </w:r>
-    </w:p>
-    <w:p>
-      <w:pPr>
-        <w:rPr>
-          <w:lang w:val="en-US"/>
-        </w:rPr>
-      </w:pPr>
-      <w:r>
-        <w:rPr>
-          <w:b/>
-          <w:bCs/>
-          <w:lang w:val="en-US"/>
-        </w:rPr>
-        <w:t>Adrenaline</w:t>
-      </w:r>
-      <w:r>
-        <w:rPr>
-          <w:b/>
-          <w:bCs/>
-          <w:lang w:val="en-US"/>
-        </w:rPr>
-        <w:t>:</w:t>
-      </w:r>
-      <w:r>
-        <w:rPr>
-          <w:b/>
-          <w:bCs/>
-          <w:lang w:val="en-US"/>
-        </w:rPr>
-        <w:br/>
-      </w:r>
-      <w:r>
-        <w:rPr>
-          <w:lang w:val="en-US"/>
-        </w:rPr>
-        <w:t>Maximize your body.</w:t>
-      </w:r>
-      <w:r>
-        <w:rPr>
-          <w:lang w:val="en-US"/>
-        </w:rPr>
-        <w:br/>
-        <w:t>Specializations:</w:t>
-      </w:r>
-    </w:p>
-    <w:p>
-      <w:pPr>
-        <w:pStyle w:val="ListParagraph"/>
-        <w:numPr>
-          <w:ilvl w:val="0"/>
-          <w:numId w:val="1"/>
-        </w:numPr>
-        <w:rPr>
-          <w:lang w:val="en-US"/>
-        </w:rPr>
-      </w:pPr>
-      <w:r>
-        <w:rPr>
-          <w:lang w:val="en-US"/>
-        </w:rPr>
-        <w:t>Berserk</w:t>
-      </w:r>
-      <w:r>
-        <w:rPr>
-          <w:lang w:val="en-US"/>
-        </w:rPr>
-        <w:t>: Pushing through the pain and raw physical might</w:t>
-      </w:r>
-    </w:p>
-    <w:p>
-      <w:pPr>
-        <w:pStyle w:val="ListParagraph"/>
-        <w:numPr>
-          <w:ilvl w:val="0"/>
-          <w:numId w:val="1"/>
-        </w:numPr>
-        <w:rPr>
-          <w:lang w:val="en-US"/>
-        </w:rPr>
-      </w:pPr>
-      <w:r>
-        <w:rPr>
-          <w:lang w:val="en-US"/>
-        </w:rPr>
-        <w:t>Sandevistan</w:t>
-      </w:r>
-      <w:r>
-        <w:rPr>
-          <w:lang w:val="en-US"/>
-        </w:rPr>
-        <w:t xml:space="preserve">: </w:t>
-      </w:r>
-      <w:r>
-        <w:rPr>
-          <w:lang w:val="en-US"/>
-        </w:rPr>
-        <w:t>Speed speed speed</w:t>
-      </w:r>
-    </w:p>
-    <w:p>
-      <w:pPr>
-        <w:rPr>
-          <w:lang w:val="en-US"/>
-        </w:rPr>
-      </w:pPr>
-      <w:r>
-        <w:rPr>
-          <w:b/>
-          <w:bCs/>
-          <w:lang w:val="en-US"/>
-        </w:rPr>
-        <w:t>Psionic Unlocker</w:t>
-      </w:r>
-      <w:r>
-        <w:rPr>
-          <w:b/>
-          <w:bCs/>
-          <w:lang w:val="en-US"/>
-        </w:rPr>
-        <w:br/>
-      </w:r>
-      <w:r>
-        <w:rPr>
-          <w:lang w:val="en-US"/>
-        </w:rPr>
-        <w:t>Because years of training and meditation is so 2030.</w:t>
-      </w:r>
-      <w:r>
-        <w:rPr>
-          <w:lang w:val="en-US"/>
-        </w:rPr>
-        <w:br/>
-        <w:t>Specializations:</w:t>
-      </w:r>
-    </w:p>
-    <w:p>
-      <w:pPr>
-        <w:pStyle w:val="ListParagraph"/>
-        <w:numPr>
-          <w:ilvl w:val="0"/>
-          <w:numId w:val="1"/>
-        </w:numPr>
-        <w:rPr>
-          <w:lang w:val="en-US"/>
-        </w:rPr>
-      </w:pPr>
-      <w:r>
-        <w:rPr>
-          <w:lang w:val="en-US"/>
-        </w:rPr>
-        <w:t>“Spells?”</w:t>
-      </w:r>
-    </w:p>
-    <w:p>
-      <w:pPr>
-        <w:pStyle w:val="ListParagraph"/>
-        <w:numPr>
-          <w:ilvl w:val="0"/>
-          <w:numId w:val="1"/>
-        </w:numPr>
-        <w:rPr>
-          <w:lang w:val="en-US"/>
-        </w:rPr>
-      </w:pPr>
-      <w:r>
-        <w:rPr>
-          <w:lang w:val="en-US"/>
-        </w:rPr>
-        <w:t>Create your own spells. Unlock different combinations of area, targets, damage types etc.</w:t>
-      </w:r>
-      <w:r>
-        <w:rPr>
-          <w:lang w:val="en-US"/>
-        </w:rPr>
-        <w:t xml:space="preserve"> Components has prices.</w:t>
-      </w:r>
-    </w:p>
-    <w:p>
-      <w:pPr>
-        <w:rPr>
-          <w:lang w:val="en-US"/>
-        </w:rPr>
-      </w:pPr>
-    </w:p>
-    <w:p>
-      <w:pPr>
-        <w:pStyle w:val="Heading3"/>
-        <w:rPr>
-          <w:lang w:val="en-US"/>
-        </w:rPr>
-      </w:pPr>
-      <w:r>
-        <w:rPr>
-          <w:lang w:val="en-US"/>
-        </w:rPr>
-        <w:t>The cons of cyberware:</w:t>
-      </w:r>
-    </w:p>
-    <w:p>
-      <w:pPr>
-        <w:pStyle w:val="ListParagraph"/>
-        <w:numPr>
-          <w:ilvl w:val="0"/>
-          <w:numId w:val="2"/>
-        </w:numPr>
-        <w:rPr>
-          <w:lang w:val="en-US"/>
-        </w:rPr>
-      </w:pPr>
-      <w:r>
-        <w:rPr>
-          <w:i/>
-          <w:iCs/>
-          <w:lang w:val="en-US"/>
-        </w:rPr>
-        <w:t>You are vulnerable to hacking</w:t>
-      </w:r>
-      <w:r>
-        <w:rPr>
-          <w:lang w:val="en-US"/>
-        </w:rPr>
-        <w:t xml:space="preserve">. </w:t>
-      </w:r>
-      <w:r>
-        <w:rPr>
-          <w:lang w:val="en-US"/>
-        </w:rPr>
-        <w:br/>
-      </w:r>
-      <w:r>
-        <w:rPr>
-          <w:lang w:val="en-US"/>
-        </w:rPr>
-        <w:t xml:space="preserve">Enemy hackers can take control of your cyberware, e.g. forcing you to use that slick arm grenade launcher on your friends or cripple your cougar legs. </w:t>
-      </w:r>
-    </w:p>
-    <w:p>
-      <w:pPr>
-        <w:pStyle w:val="ListParagraph"/>
-        <w:numPr>
-          <w:ilvl w:val="0"/>
-          <w:numId w:val="2"/>
-        </w:numPr>
-        <w:rPr>
-          <w:strike/>
-          <w:lang w:val="en-US"/>
-        </w:rPr>
-      </w:pPr>
-      <w:r>
-        <w:rPr>
-          <w:i/>
-          <w:iCs/>
-          <w:strike/>
-          <w:lang w:val="en-US"/>
-        </w:rPr>
-        <w:t>Shit’s expensive</w:t>
-      </w:r>
-      <w:r>
-        <w:rPr>
-          <w:strike/>
-          <w:lang w:val="en-US"/>
-        </w:rPr>
-        <w:t xml:space="preserve">. </w:t>
-      </w:r>
-      <w:r>
-        <w:rPr>
-          <w:strike/>
-          <w:lang w:val="en-US"/>
-        </w:rPr>
-        <w:br/>
-        <w:t>Cyberware costs upkeep to function.</w:t>
-      </w:r>
-    </w:p>
-    <w:p>
-      <w:pPr>
-        <w:pStyle w:val="ListParagraph"/>
-        <w:numPr>
-          <w:ilvl w:val="0"/>
-          <w:numId w:val="2"/>
-        </w:numPr>
-        <w:rPr>
-          <w:lang w:val="en-US"/>
-        </w:rPr>
-      </w:pPr>
-      <w:r>
-        <w:rPr>
-          <w:lang w:val="en-US"/>
-        </w:rPr>
-        <w:t>?</w:t>
-      </w:r>
-      <w:r>
-        <w:rPr>
-          <w:lang w:val="en-US"/>
-        </w:rPr>
-        <w:t>Your sanity suffers</w:t>
-      </w:r>
-      <w:r>
-        <w:rPr>
-          <w:lang w:val="en-US"/>
-        </w:rPr>
-        <w:t>?</w:t>
-      </w:r>
-      <w:r>
-        <w:rPr>
-          <w:lang w:val="en-US"/>
-        </w:rPr>
-        <w:br/>
-      </w:r>
-      <w:r>
-        <w:rPr>
-          <w:lang w:val="en-US"/>
-        </w:rPr>
-        <w:t>?</w:t>
-      </w:r>
-      <w:r>
-        <w:rPr>
-          <w:lang w:val="en-US"/>
-        </w:rPr>
-        <w:t>Cyberpsychosis?</w:t>
-      </w:r>
-    </w:p>
-    <w:p>
-      <w:pPr>
-        <w:rPr>
-          <w:lang w:val="en-US"/>
-        </w:rPr>
-      </w:pPr>
-    </w:p>
-    <w:p>
-      <w:pPr>
-        <w:rPr>
-          <w:lang w:val="en-US"/>
-        </w:rPr>
-      </w:pPr>
-    </w:p>
-    <w:p>
-      <w:pPr>
-        <w:pStyle w:val="Heading2"/>
-        <w:rPr>
-          <w:lang w:val="en-US"/>
-        </w:rPr>
-      </w:pPr>
-      <w:r>
-        <w:rPr>
-          <w:lang w:val="en-US"/>
-        </w:rPr>
-        <w:t>Combat</w:t>
-      </w:r>
-    </w:p>
-    <w:p>
-      <w:pPr>
-        <w:rPr>
-          <w:lang w:val="en-US"/>
-        </w:rPr>
-      </w:pPr>
-      <w:r>
-        <w:rPr>
-          <w:lang w:val="en-US"/>
-        </w:rPr>
-        <w:t xml:space="preserve">Functions very much like Draw Steel. You have a Main Action, </w:t>
-      </w:r>
-      <w:r>
-        <w:rPr>
-          <w:lang w:val="en-US"/>
-        </w:rPr>
-        <w:t xml:space="preserve">Maneuver </w:t>
-      </w:r>
-      <w:r>
-        <w:rPr>
-          <w:lang w:val="en-US"/>
-        </w:rPr>
-        <w:t>and a Move. You roll Power Rolls to use your gear</w:t>
-      </w:r>
-      <w:r>
-        <w:rPr>
-          <w:lang w:val="en-US"/>
-        </w:rPr>
-        <w:t xml:space="preserve"> and cyberware</w:t>
-      </w:r>
-      <w:r>
-        <w:rPr>
-          <w:lang w:val="en-US"/>
-        </w:rPr>
-        <w:t>.</w:t>
-      </w:r>
-    </w:p>
-    <w:p>
-      <w:pPr>
-        <w:rPr>
-          <w:lang w:val="en-US"/>
-        </w:rPr>
-      </w:pPr>
-    </w:p>
-    <w:p>
-      <w:pPr>
-        <w:pStyle w:val="Heading1"/>
-        <w:rPr>
-          <w:lang w:val="en-US"/>
-        </w:rPr>
-      </w:pPr>
-      <w:r>
-        <w:rPr>
-          <w:lang w:val="en-US"/>
-        </w:rPr>
-        <w:t>Hacking</w:t>
-      </w:r>
-    </w:p>
-    <w:p>
-      <w:pPr>
-        <w:pStyle w:val="Heading2"/>
-        <w:rPr>
-          <w:lang w:val="en-US"/>
-        </w:rPr>
-      </w:pPr>
-      <w:r>
-        <w:rPr>
-          <w:lang w:val="en-US"/>
-        </w:rPr>
-        <w:t>Hacking cyberware</w:t>
-      </w:r>
-    </w:p>
-    <w:p>
-      <w:pPr>
-        <w:rPr>
-          <w:lang w:val="en-US"/>
-        </w:rPr>
-      </w:pPr>
-      <w:r>
-        <w:rPr>
-          <w:lang w:val="en-US"/>
-        </w:rPr>
-        <w:t>Generally, you do not know the cyberware a person has, unless you have:</w:t>
-      </w:r>
-    </w:p>
-    <w:p>
-      <w:pPr>
-        <w:pStyle w:val="ListParagraph"/>
-        <w:numPr>
-          <w:ilvl w:val="0"/>
-          <w:numId w:val="1"/>
-        </w:numPr>
-        <w:rPr>
-          <w:lang w:val="en-US"/>
-        </w:rPr>
-      </w:pPr>
-      <w:r>
-        <w:rPr>
-          <w:lang w:val="en-US"/>
-        </w:rPr>
-        <w:t>S</w:t>
-      </w:r>
-      <w:r>
-        <w:rPr>
-          <w:lang w:val="en-US"/>
-        </w:rPr>
-        <w:t xml:space="preserve">een them using </w:t>
-      </w:r>
-      <w:r>
-        <w:rPr>
-          <w:lang w:val="en-US"/>
-        </w:rPr>
-        <w:t>that cyberware</w:t>
-      </w:r>
-    </w:p>
-    <w:p>
-      <w:pPr>
-        <w:pStyle w:val="ListParagraph"/>
-        <w:numPr>
-          <w:ilvl w:val="0"/>
-          <w:numId w:val="1"/>
-        </w:numPr>
-        <w:rPr>
-          <w:lang w:val="en-US"/>
-        </w:rPr>
-      </w:pPr>
-      <w:r>
-        <w:rPr>
-          <w:lang w:val="en-US"/>
-        </w:rPr>
-        <w:t>Pinged them in combat</w:t>
-      </w:r>
-    </w:p>
-    <w:p>
-      <w:pPr>
-        <w:pStyle w:val="ListParagraph"/>
-        <w:numPr>
-          <w:ilvl w:val="0"/>
-          <w:numId w:val="1"/>
-        </w:numPr>
-        <w:rPr>
-          <w:lang w:val="en-US"/>
-        </w:rPr>
-      </w:pPr>
-      <w:r>
-        <w:rPr>
-          <w:lang w:val="en-US"/>
-        </w:rPr>
-        <w:lastRenderedPageBreak/>
         <w:t>Deep scanned them before combat.</w:t>
       </w:r>
     </w:p>
@@ -1472,6 +2009,7 @@
         <w:rPr>
           <w:lang w:val="en-US"/>
         </w:rPr>
+        <w:lastRenderedPageBreak/>
         <w:t>List of cyberware</w:t>
       </w:r>
     </w:p>
@@ -3245,6 +3783,99 @@
       </w:tblBorders>
     </w:tblPr>
   </w:style>
+  <w:style w:type="table" w:styleId="PlainTable3">
+    <w:name w:val="Plain Table 3"/>
+    <w:basedOn w:val="TableNormal"/>
+    <w:uiPriority w:val="43"/>
+    <w:rsid w:val="00B16161"/>
+    <w:pPr>
+      <w:spacing w:after="0" w:line="240" w:lineRule="auto"/>
+    </w:pPr>
+    <w:tblPr>
+      <w:tblStyleRowBandSize w:val="1"/>
+      <w:tblStyleColBandSize w:val="1"/>
+    </w:tblPr>
+    <w:tblStylePr w:type="firstRow">
+      <w:rPr>
+        <w:b/>
+        <w:bCs/>
+        <w:caps/>
+      </w:rPr>
+      <w:tblPr/>
+      <w:tcPr>
+        <w:tcBorders>
+          <w:bottom w:val="single" w:sz="4" w:space="0" w:color="7F7F7F" w:themeColor="text1" w:themeTint="80"/>
+        </w:tcBorders>
+      </w:tcPr>
+    </w:tblStylePr>
+    <w:tblStylePr w:type="lastRow">
+      <w:rPr>
+        <w:b/>
+        <w:bCs/>
+        <w:caps/>
+      </w:rPr>
+      <w:tblPr/>
+      <w:tcPr>
+        <w:tcBorders>
+          <w:top w:val="nil"/>
+        </w:tcBorders>
+      </w:tcPr>
+    </w:tblStylePr>
+    <w:tblStylePr w:type="firstCol">
+      <w:rPr>
+        <w:b/>
+        <w:bCs/>
+        <w:caps/>
+      </w:rPr>
+      <w:tblPr/>
+      <w:tcPr>
+        <w:tcBorders>
+          <w:right w:val="single" w:sz="4" w:space="0" w:color="7F7F7F" w:themeColor="text1" w:themeTint="80"/>
+        </w:tcBorders>
+      </w:tcPr>
+    </w:tblStylePr>
+    <w:tblStylePr w:type="lastCol">
+      <w:rPr>
+        <w:b/>
+        <w:bCs/>
+        <w:caps/>
+      </w:rPr>
+      <w:tblPr/>
+      <w:tcPr>
+        <w:tcBorders>
+          <w:left w:val="nil"/>
+        </w:tcBorders>
+      </w:tcPr>
+    </w:tblStylePr>
+    <w:tblStylePr w:type="band1Vert">
+      <w:tblPr/>
+      <w:tcPr>
+        <w:shd w:val="clear" w:color="auto" w:fill="F2F2F2" w:themeFill="background1" w:themeFillShade="F2"/>
+      </w:tcPr>
+    </w:tblStylePr>
+    <w:tblStylePr w:type="band1Horz">
+      <w:tblPr/>
+      <w:tcPr>
+        <w:shd w:val="clear" w:color="auto" w:fill="F2F2F2" w:themeFill="background1" w:themeFillShade="F2"/>
+      </w:tcPr>
+    </w:tblStylePr>
+    <w:tblStylePr w:type="neCell">
+      <w:tblPr/>
+      <w:tcPr>
+        <w:tcBorders>
+          <w:left w:val="nil"/>
+        </w:tcBorders>
+      </w:tcPr>
+    </w:tblStylePr>
+    <w:tblStylePr w:type="nwCell">
+      <w:tblPr/>
+      <w:tcPr>
+        <w:tcBorders>
+          <w:right w:val="nil"/>
+        </w:tcBorders>
+      </w:tcPr>
+    </w:tblStylePr>
+  </w:style>
 </w:styles>
 </file>
 

</xml_diff>